<commit_message>
Implement MITRE Synthesis test-fix
</commit_message>
<xml_diff>
--- a/pl/repo/vivado-library/ip/dvi2rgb/docs/dvi2rgb.docx
+++ b/pl/repo/vivado-library/ip/dvi2rgb/docs/dvi2rgb.docx
@@ -367,7 +367,13 @@
               <w:t xml:space="preserve"> Design Suite 201</w:t>
             </w:r>
             <w:r>
-              <w:t>8.2</w:t>
+              <w:t>6</w:t>
+            </w:r>
+            <w:r>
+              <w:t>.</w:t>
+            </w:r>
+            <w:r>
+              <w:t>4</w:t>
             </w:r>
           </w:p>
         </w:tc>
@@ -408,7 +414,13 @@
               <w:t xml:space="preserve"> Synthesis 201</w:t>
             </w:r>
             <w:r>
-              <w:t>8.2</w:t>
+              <w:t>6</w:t>
+            </w:r>
+            <w:r>
+              <w:t>.</w:t>
+            </w:r>
+            <w:r>
+              <w:t>4</w:t>
             </w:r>
           </w:p>
         </w:tc>
@@ -736,7 +748,7 @@
         <w:keepNext/>
       </w:pPr>
       <w:r>
-        <w:object w:dxaOrig="11595" w:dyaOrig="9871" w14:anchorId="3B2DCDD3">
+        <w:object w:dxaOrig="11595" w:dyaOrig="9871" w14:anchorId="255A67C8">
           <v:shapetype id="_x0000_t75" coordsize="21600,21600" o:spt="75" o:preferrelative="t" path="m@4@5l@4@11@9@11@9@5xe" filled="f" stroked="f">
             <v:stroke joinstyle="miter"/>
             <v:formulas>
@@ -756,10 +768,10 @@
             <v:path o:extrusionok="f" gradientshapeok="t" o:connecttype="rect"/>
             <o:lock v:ext="edit" aspectratio="t"/>
           </v:shapetype>
-          <v:shape id="_x0000_i1025" type="#_x0000_t75" style="width:451.8pt;height:384.9pt" o:ole="">
+          <v:shape id="_x0000_i1030" type="#_x0000_t75" style="width:451.65pt;height:385pt" o:ole="">
             <v:imagedata r:id="rId8" o:title=""/>
           </v:shape>
-          <o:OLEObject Type="Embed" ProgID="Visio.Drawing.11" ShapeID="_x0000_i1025" DrawAspect="Content" ObjectID="_1632150715" r:id="rId9"/>
+          <o:OLEObject Type="Embed" ProgID="Visio.Drawing.11" ShapeID="_x0000_i1030" DrawAspect="Content" ObjectID="_1572095024" r:id="rId9"/>
         </w:object>
       </w:r>
     </w:p>
@@ -770,14 +782,27 @@
       <w:r>
         <w:t xml:space="preserve">Figure </w:t>
       </w:r>
-      <w:fldSimple w:instr=" SEQ Figure \* ARABIC ">
-        <w:r>
-          <w:rPr>
-            <w:noProof/>
-          </w:rPr>
-          <w:t>1</w:t>
-        </w:r>
-      </w:fldSimple>
+      <w:r>
+        <w:fldChar w:fldCharType="begin"/>
+      </w:r>
+      <w:r>
+        <w:instrText xml:space="preserve"> SEQ Figure \* ARABIC </w:instrText>
+      </w:r>
+      <w:r>
+        <w:fldChar w:fldCharType="separate"/>
+      </w:r>
+      <w:r>
+        <w:rPr>
+          <w:noProof/>
+        </w:rPr>
+        <w:t>1</w:t>
+      </w:r>
+      <w:r>
+        <w:rPr>
+          <w:noProof/>
+        </w:rPr>
+        <w:fldChar w:fldCharType="end"/>
+      </w:r>
       <w:r>
         <w:t>.</w:t>
       </w:r>
@@ -877,11 +902,11 @@
         <w:jc w:val="center"/>
       </w:pPr>
       <w:r>
-        <w:object w:dxaOrig="7665" w:dyaOrig="2670" w14:anchorId="673DEEDE">
-          <v:shape id="_x0000_i1026" type="#_x0000_t75" style="width:383.75pt;height:132.55pt" o:ole="">
+        <w:object w:dxaOrig="7665" w:dyaOrig="2670" w14:anchorId="4270DD6F">
+          <v:shape id="_x0000_i1026" type="#_x0000_t75" style="width:383.8pt;height:132.7pt" o:ole="">
             <v:imagedata r:id="rId10" o:title=""/>
           </v:shape>
-          <o:OLEObject Type="Embed" ProgID="Visio.Drawing.15" ShapeID="_x0000_i1026" DrawAspect="Content" ObjectID="_1632150716" r:id="rId11"/>
+          <o:OLEObject Type="Embed" ProgID="Visio.Drawing.15" ShapeID="_x0000_i1026" DrawAspect="Content" ObjectID="_1572095025" r:id="rId11"/>
         </w:object>
       </w:r>
     </w:p>
@@ -893,14 +918,27 @@
       <w:r>
         <w:t xml:space="preserve">Figure </w:t>
       </w:r>
-      <w:fldSimple w:instr=" SEQ Figure \* ARABIC ">
-        <w:r>
-          <w:rPr>
-            <w:noProof/>
-          </w:rPr>
-          <w:t>2</w:t>
-        </w:r>
-      </w:fldSimple>
+      <w:r>
+        <w:fldChar w:fldCharType="begin"/>
+      </w:r>
+      <w:r>
+        <w:instrText xml:space="preserve"> SEQ Figure \* ARABIC </w:instrText>
+      </w:r>
+      <w:r>
+        <w:fldChar w:fldCharType="separate"/>
+      </w:r>
+      <w:r>
+        <w:rPr>
+          <w:noProof/>
+        </w:rPr>
+        <w:t>2</w:t>
+      </w:r>
+      <w:r>
+        <w:rPr>
+          <w:noProof/>
+        </w:rPr>
+        <w:fldChar w:fldCharType="end"/>
+      </w:r>
       <w:bookmarkEnd w:id="0"/>
       <w:r>
         <w:t>.</w:t>
@@ -1253,11 +1291,11 @@
         <w:jc w:val="center"/>
       </w:pPr>
       <w:r>
-        <w:object w:dxaOrig="9675" w:dyaOrig="4500" w14:anchorId="4E01B06F">
-          <v:shape id="_x0000_i1030" type="#_x0000_t75" style="width:392.45pt;height:181.6pt" o:ole="">
+        <w:object w:dxaOrig="9675" w:dyaOrig="4500" w14:anchorId="3E8F92B0">
+          <v:shape id="_x0000_i1027" type="#_x0000_t75" style="width:392.15pt;height:181.5pt" o:ole="">
             <v:imagedata r:id="rId12" o:title=""/>
           </v:shape>
-          <o:OLEObject Type="Embed" ProgID="Visio.Drawing.11" ShapeID="_x0000_i1030" DrawAspect="Content" ObjectID="_1632150717" r:id="rId13"/>
+          <o:OLEObject Type="Embed" ProgID="Visio.Drawing.11" ShapeID="_x0000_i1027" DrawAspect="Content" ObjectID="_1572095026" r:id="rId13"/>
         </w:object>
       </w:r>
     </w:p>
@@ -1268,14 +1306,27 @@
       <w:r>
         <w:t xml:space="preserve">Figure </w:t>
       </w:r>
-      <w:fldSimple w:instr=" SEQ Figure \* ARABIC ">
-        <w:r>
-          <w:rPr>
-            <w:noProof/>
-          </w:rPr>
-          <w:t>3</w:t>
-        </w:r>
-      </w:fldSimple>
+      <w:r>
+        <w:fldChar w:fldCharType="begin"/>
+      </w:r>
+      <w:r>
+        <w:instrText xml:space="preserve"> SEQ Figure \* ARABIC </w:instrText>
+      </w:r>
+      <w:r>
+        <w:fldChar w:fldCharType="separate"/>
+      </w:r>
+      <w:r>
+        <w:rPr>
+          <w:noProof/>
+        </w:rPr>
+        <w:t>3</w:t>
+      </w:r>
+      <w:r>
+        <w:rPr>
+          <w:noProof/>
+        </w:rPr>
+        <w:fldChar w:fldCharType="end"/>
+      </w:r>
       <w:r>
         <w:t>.</w:t>
       </w:r>
@@ -1406,11 +1457,19 @@
                 <w:b w:val="0"/>
               </w:rPr>
             </w:pPr>
+            <w:proofErr w:type="spellStart"/>
             <w:r>
               <w:rPr>
                 <w:b w:val="0"/>
               </w:rPr>
-              <w:t>Init Stat</w:t>
+              <w:t>Init</w:t>
+            </w:r>
+            <w:proofErr w:type="spellEnd"/>
+            <w:r>
+              <w:rPr>
+                <w:b w:val="0"/>
+              </w:rPr>
+              <w:t xml:space="preserve"> Stat</w:t>
             </w:r>
             <w:r>
               <w:rPr>
@@ -2458,7 +2517,7 @@
             <w:proofErr w:type="spellStart"/>
             <w:r>
               <w:lastRenderedPageBreak/>
-              <w:t>pLocked</w:t>
+              <w:t>aPixelClkLckd</w:t>
             </w:r>
             <w:proofErr w:type="spellEnd"/>
           </w:p>
@@ -2508,13 +2567,7 @@
           </w:tcPr>
           <w:p>
             <w:r>
-              <w:t>Active-hig</w:t>
-            </w:r>
-            <w:r>
-              <w:t>h signal for locked status of</w:t>
-            </w:r>
-            <w:r>
-              <w:t xml:space="preserve"> </w:t>
+              <w:t xml:space="preserve">Active-high asynchronous locked signal for </w:t>
             </w:r>
             <w:proofErr w:type="spellStart"/>
             <w:r>
@@ -2522,26 +2575,7 @@
             </w:r>
             <w:proofErr w:type="spellEnd"/>
             <w:r>
-              <w:t xml:space="preserve"> and </w:t>
-            </w:r>
-            <w:proofErr w:type="spellStart"/>
-            <w:r>
-              <w:t>SerialClk</w:t>
-            </w:r>
-            <w:proofErr w:type="spellEnd"/>
-            <w:r>
-              <w:t xml:space="preserve">. </w:t>
-            </w:r>
-            <w:r>
-              <w:t xml:space="preserve">De-asserted asynchronously, asserted synchronously to </w:t>
-            </w:r>
-            <w:proofErr w:type="spellStart"/>
-            <w:r>
-              <w:t>PixelClk</w:t>
-            </w:r>
-            <w:proofErr w:type="spellEnd"/>
-            <w:r>
-              <w:t xml:space="preserve">. When zero, </w:t>
+              <w:t xml:space="preserve">. When low, </w:t>
             </w:r>
             <w:proofErr w:type="spellStart"/>
             <w:r>
@@ -2641,27 +2675,14 @@
       <w:r>
         <w:t xml:space="preserve">Table </w:t>
       </w:r>
-      <w:r>
-        <w:fldChar w:fldCharType="begin"/>
-      </w:r>
-      <w:r>
-        <w:instrText xml:space="preserve"> SEQ Table \* ARABIC </w:instrText>
-      </w:r>
-      <w:r>
-        <w:fldChar w:fldCharType="separate"/>
-      </w:r>
-      <w:r>
-        <w:rPr>
-          <w:noProof/>
-        </w:rPr>
-        <w:t>1</w:t>
-      </w:r>
-      <w:r>
-        <w:rPr>
-          <w:noProof/>
-        </w:rPr>
-        <w:fldChar w:fldCharType="end"/>
-      </w:r>
+      <w:fldSimple w:instr=" SEQ Table \* ARABIC ">
+        <w:r>
+          <w:rPr>
+            <w:noProof/>
+          </w:rPr>
+          <w:t>1</w:t>
+        </w:r>
+      </w:fldSimple>
       <w:bookmarkEnd w:id="1"/>
       <w:r>
         <w:t>.</w:t>
@@ -2716,8 +2737,6 @@
       <w:r>
         <w:t>nstraints.</w:t>
       </w:r>
-      <w:bookmarkStart w:id="2" w:name="_GoBack"/>
-      <w:bookmarkEnd w:id="2"/>
     </w:p>
     <w:p>
       <w:r>
@@ -2870,7 +2889,6 @@
     </w:p>
     <w:p>
       <w:r>
-        <w:lastRenderedPageBreak/>
         <w:t>Setting t</w:t>
       </w:r>
       <w:r>
@@ -2888,6 +2906,7 @@
     </w:p>
     <w:p>
       <w:r>
+        <w:lastRenderedPageBreak/>
         <w:t xml:space="preserve">The preferred resolution can be set, if the DDC channel is enabled. The resolution set here will select the proper initialization file for the emulated EDID ROM. This EDID will be read out by connected sources and </w:t>
       </w:r>
       <w:r>
@@ -2980,7 +2999,7 @@
       <w:pPr>
         <w:pStyle w:val="Heading2"/>
       </w:pPr>
-      <w:bookmarkStart w:id="3" w:name="_Ref402972470"/>
+      <w:bookmarkStart w:id="2" w:name="_Ref402972470"/>
       <w:r>
         <w:tab/>
       </w:r>
@@ -2990,7 +3009,7 @@
       <w:r>
         <w:t xml:space="preserve"> EDID</w:t>
       </w:r>
-      <w:bookmarkEnd w:id="3"/>
+      <w:bookmarkEnd w:id="2"/>
     </w:p>
     <w:p>
       <w:pPr>
@@ -3596,8 +3615,13 @@
               <w:keepNext/>
             </w:pPr>
             <w:r>
-              <w:t>Non-sRGB</w:t>
-            </w:r>
+              <w:t>Non-</w:t>
+            </w:r>
+            <w:proofErr w:type="spellStart"/>
+            <w:r>
+              <w:t>sRGB</w:t>
+            </w:r>
+            <w:proofErr w:type="spellEnd"/>
           </w:p>
         </w:tc>
       </w:tr>
@@ -3741,8 +3765,13 @@
             <w:pPr>
               <w:keepNext/>
             </w:pPr>
-            <w:r>
-              <w:t>Bx 0.</w:t>
+            <w:proofErr w:type="spellStart"/>
+            <w:r>
+              <w:t>Bx</w:t>
+            </w:r>
+            <w:proofErr w:type="spellEnd"/>
+            <w:r>
+              <w:t xml:space="preserve"> 0.</w:t>
             </w:r>
             <w:r>
               <w:t>1505</w:t>
@@ -3793,7 +3822,15 @@
               <w:t>3136</w:t>
             </w:r>
             <w:r>
-              <w:t xml:space="preserve"> - Wy 0.</w:t>
+              <w:t xml:space="preserve"> - </w:t>
+            </w:r>
+            <w:proofErr w:type="spellStart"/>
+            <w:r>
+              <w:t>Wy</w:t>
+            </w:r>
+            <w:proofErr w:type="spellEnd"/>
+            <w:r>
+              <w:t xml:space="preserve"> 0.</w:t>
             </w:r>
             <w:r>
               <w:t>3293</w:t>
@@ -4114,27 +4151,14 @@
       <w:r>
         <w:t xml:space="preserve">Table </w:t>
       </w:r>
-      <w:r>
-        <w:fldChar w:fldCharType="begin"/>
-      </w:r>
-      <w:r>
-        <w:instrText xml:space="preserve"> SEQ Table \* ARABIC </w:instrText>
-      </w:r>
-      <w:r>
-        <w:fldChar w:fldCharType="separate"/>
-      </w:r>
-      <w:r>
-        <w:rPr>
-          <w:noProof/>
-        </w:rPr>
-        <w:t>2</w:t>
-      </w:r>
-      <w:r>
-        <w:rPr>
-          <w:noProof/>
-        </w:rPr>
-        <w:fldChar w:fldCharType="end"/>
-      </w:r>
+      <w:fldSimple w:instr=" SEQ Table \* ARABIC ">
+        <w:r>
+          <w:rPr>
+            <w:noProof/>
+          </w:rPr>
+          <w:t>2</w:t>
+        </w:r>
+      </w:fldSimple>
       <w:r>
         <w:t>. Default EDID.</w:t>
       </w:r>
@@ -4223,11 +4247,19 @@
                 <w:b w:val="0"/>
               </w:rPr>
             </w:pPr>
+            <w:proofErr w:type="spellStart"/>
             <w:r>
               <w:rPr>
                 <w:b w:val="0"/>
               </w:rPr>
-              <w:t>Init Stat</w:t>
+              <w:t>Init</w:t>
+            </w:r>
+            <w:proofErr w:type="spellEnd"/>
+            <w:r>
+              <w:rPr>
+                <w:b w:val="0"/>
+              </w:rPr>
+              <w:t xml:space="preserve"> Stat</w:t>
             </w:r>
             <w:r>
               <w:rPr>
@@ -4293,7 +4325,10 @@
           </w:tcPr>
           <w:p>
             <w:r>
-              <w:t xml:space="preserve">Active-high reset signal for </w:t>
+              <w:t xml:space="preserve">Active-high </w:t>
+            </w:r>
+            <w:r>
+              <w:t xml:space="preserve">reset signal for </w:t>
             </w:r>
             <w:r>
               <w:t>IDELAYCTRL</w:t>
@@ -4340,7 +4375,10 @@
           </w:tcPr>
           <w:p>
             <w:r>
-              <w:t xml:space="preserve">Active-high reset signal for control logic that is asserted until </w:t>
+              <w:t xml:space="preserve">Active-high </w:t>
+            </w:r>
+            <w:r>
+              <w:t xml:space="preserve">reset signal for control logic that is asserted until </w:t>
             </w:r>
             <w:r>
               <w:t>IDELAYCTRL</w:t>
@@ -4387,7 +4425,10 @@
           </w:tcPr>
           <w:p>
             <w:r>
-              <w:t>Active-high reset for MMCM primitive doing clock recovery.</w:t>
+              <w:t xml:space="preserve">Active-high reset </w:t>
+            </w:r>
+            <w:r>
+              <w:t>for MMCM primitive doing clock recovery.</w:t>
             </w:r>
           </w:p>
         </w:tc>
@@ -4428,7 +4469,16 @@
           </w:tcPr>
           <w:p>
             <w:r>
-              <w:t>Active-high reset for BUFR primitive doing clock recovery. Pulses for one period, when MMCM achieves lock and the recovered clock is stable.</w:t>
+              <w:t xml:space="preserve">Active-high reset for </w:t>
+            </w:r>
+            <w:r>
+              <w:t>BUFR</w:t>
+            </w:r>
+            <w:r>
+              <w:t xml:space="preserve"> primitive doing clock recovery.</w:t>
+            </w:r>
+            <w:r>
+              <w:t xml:space="preserve"> Pulses for one period, when MMCM achieves lock and the recovered clock is stable.</w:t>
             </w:r>
           </w:p>
         </w:tc>
@@ -4558,27 +4608,14 @@
       <w:r>
         <w:t xml:space="preserve">Table </w:t>
       </w:r>
-      <w:r>
-        <w:fldChar w:fldCharType="begin"/>
-      </w:r>
-      <w:r>
-        <w:instrText xml:space="preserve"> SEQ Table \* ARABIC </w:instrText>
-      </w:r>
-      <w:r>
-        <w:fldChar w:fldCharType="separate"/>
-      </w:r>
-      <w:r>
-        <w:rPr>
-          <w:noProof/>
-        </w:rPr>
-        <w:t>3</w:t>
-      </w:r>
-      <w:r>
-        <w:rPr>
-          <w:noProof/>
-        </w:rPr>
-        <w:fldChar w:fldCharType="end"/>
-      </w:r>
+      <w:fldSimple w:instr=" SEQ Table \* ARABIC ">
+        <w:r>
+          <w:rPr>
+            <w:noProof/>
+          </w:rPr>
+          <w:t>3</w:t>
+        </w:r>
+      </w:fldSimple>
       <w:r>
         <w:t xml:space="preserve"> Debug signals available in the </w:t>
       </w:r>
@@ -4675,11 +4712,19 @@
                 <w:b w:val="0"/>
               </w:rPr>
             </w:pPr>
+            <w:proofErr w:type="spellStart"/>
             <w:r>
               <w:rPr>
                 <w:b w:val="0"/>
               </w:rPr>
-              <w:t>Init Stat</w:t>
+              <w:t>Init</w:t>
+            </w:r>
+            <w:proofErr w:type="spellEnd"/>
+            <w:r>
+              <w:rPr>
+                <w:b w:val="0"/>
+              </w:rPr>
+              <w:t xml:space="preserve"> Stat</w:t>
             </w:r>
             <w:r>
               <w:rPr>
@@ -4745,7 +4790,10 @@
           </w:tcPr>
           <w:p>
             <w:r>
-              <w:t xml:space="preserve">Active-high reset signal for data decoding logic, when there is no stable </w:t>
+              <w:t xml:space="preserve">Active-high reset signal </w:t>
+            </w:r>
+            <w:r>
+              <w:t xml:space="preserve">for data decoding logic, when there is no stable </w:t>
             </w:r>
             <w:proofErr w:type="spellStart"/>
             <w:r>
@@ -5040,6 +5088,8 @@
             <w:r>
               <w:t>channel bonding. Asserted when inter-channel alignment is achieved and channel skew is eliminated.</w:t>
             </w:r>
+            <w:bookmarkStart w:id="4" w:name="_GoBack"/>
+            <w:bookmarkEnd w:id="4"/>
           </w:p>
         </w:tc>
       </w:tr>
@@ -5051,27 +5101,14 @@
       <w:r>
         <w:t xml:space="preserve">Table </w:t>
       </w:r>
-      <w:r>
-        <w:fldChar w:fldCharType="begin"/>
-      </w:r>
-      <w:r>
-        <w:instrText xml:space="preserve"> SEQ Table \* ARABIC </w:instrText>
-      </w:r>
-      <w:r>
-        <w:fldChar w:fldCharType="separate"/>
-      </w:r>
-      <w:r>
-        <w:rPr>
-          <w:noProof/>
-        </w:rPr>
-        <w:t>4</w:t>
-      </w:r>
-      <w:r>
-        <w:rPr>
-          <w:noProof/>
-        </w:rPr>
-        <w:fldChar w:fldCharType="end"/>
-      </w:r>
+      <w:fldSimple w:instr=" SEQ Table \* ARABIC ">
+        <w:r>
+          <w:rPr>
+            <w:noProof/>
+          </w:rPr>
+          <w:t>4</w:t>
+        </w:r>
+      </w:fldSimple>
       <w:r>
         <w:t xml:space="preserve"> Debug signals available in the </w:t>
       </w:r>
@@ -5431,16 +5468,31 @@
             </w:rPr>
             <w:t xml:space="preserve"> of </w:t>
           </w:r>
-          <w:fldSimple w:instr=" NUMPAGES  \* Arabic  \* MERGEFORMAT ">
-            <w:r>
-              <w:rPr>
-                <w:b/>
-                <w:noProof/>
-                <w:sz w:val="20"/>
-              </w:rPr>
-              <w:t>10</w:t>
-            </w:r>
-          </w:fldSimple>
+          <w:r>
+            <w:fldChar w:fldCharType="begin"/>
+          </w:r>
+          <w:r>
+            <w:instrText xml:space="preserve"> NUMPAGES  \* Arabic  \* MERGEFORMAT </w:instrText>
+          </w:r>
+          <w:r>
+            <w:fldChar w:fldCharType="separate"/>
+          </w:r>
+          <w:r>
+            <w:rPr>
+              <w:b/>
+              <w:noProof/>
+              <w:sz w:val="20"/>
+            </w:rPr>
+            <w:t>10</w:t>
+          </w:r>
+          <w:r>
+            <w:rPr>
+              <w:b/>
+              <w:noProof/>
+              <w:sz w:val="20"/>
+            </w:rPr>
+            <w:fldChar w:fldCharType="end"/>
+          </w:r>
         </w:p>
       </w:tc>
     </w:tr>
@@ -5627,21 +5679,36 @@
             </w:rPr>
             <w:t xml:space="preserve"> of </w:t>
           </w:r>
-          <w:fldSimple w:instr=" NUMPAGES  \* Arabic  \* MERGEFORMAT ">
-            <w:r>
-              <w:rPr>
-                <w:b/>
-                <w:noProof/>
-                <w:sz w:val="20"/>
-              </w:rPr>
-              <w:t>10</w:t>
-            </w:r>
-          </w:fldSimple>
-          <w:bookmarkStart w:id="4" w:name="_Toc365459769"/>
+          <w:r>
+            <w:fldChar w:fldCharType="begin"/>
+          </w:r>
+          <w:r>
+            <w:instrText xml:space="preserve"> NUMPAGES  \* Arabic  \* MERGEFORMAT </w:instrText>
+          </w:r>
+          <w:r>
+            <w:fldChar w:fldCharType="separate"/>
+          </w:r>
+          <w:r>
+            <w:rPr>
+              <w:b/>
+              <w:noProof/>
+              <w:sz w:val="20"/>
+            </w:rPr>
+            <w:t>10</w:t>
+          </w:r>
+          <w:r>
+            <w:rPr>
+              <w:b/>
+              <w:noProof/>
+              <w:sz w:val="20"/>
+            </w:rPr>
+            <w:fldChar w:fldCharType="end"/>
+          </w:r>
+          <w:bookmarkStart w:id="3" w:name="_Toc365459769"/>
         </w:p>
       </w:tc>
     </w:tr>
-    <w:bookmarkEnd w:id="4"/>
+    <w:bookmarkEnd w:id="3"/>
   </w:tbl>
   <w:p>
     <w:pPr>
@@ -5758,7 +5825,7 @@
               <w:noProof/>
             </w:rPr>
             <w:drawing>
-              <wp:inline distT="0" distB="0" distL="0" distR="0" wp14:anchorId="0C8BA824" wp14:editId="64BE3741">
+              <wp:inline distT="0" distB="0" distL="0" distR="0" wp14:anchorId="5432F8F5" wp14:editId="4285AB8A">
                 <wp:extent cx="1047750" cy="237087"/>
                 <wp:effectExtent l="0" t="0" r="0" b="0"/>
                 <wp:docPr id="7" name="Picture 7"/>
@@ -5849,7 +5916,7 @@
               <w:noProof/>
             </w:rPr>
             <w:drawing>
-              <wp:inline distT="0" distB="0" distL="0" distR="0" wp14:anchorId="705AB212" wp14:editId="626E473C">
+              <wp:inline distT="0" distB="0" distL="0" distR="0" wp14:anchorId="1D12B37D" wp14:editId="717C7A87">
                 <wp:extent cx="2517198" cy="569343"/>
                 <wp:effectExtent l="0" t="0" r="0" b="2540"/>
                 <wp:docPr id="8" name="Picture 8"/>
@@ -5942,10 +6009,7 @@
             <w:pStyle w:val="Title"/>
           </w:pPr>
           <w:r>
-            <w:t xml:space="preserve">DVI-to-RGB (Sink) </w:t>
-          </w:r>
-          <w:r>
-            <w:t>2.0</w:t>
+            <w:t>DVI-to-RGB (Sink) 1.9</w:t>
           </w:r>
           <w:r>
             <w:t xml:space="preserve"> IP Core User Guide</w:t>
@@ -5971,7 +6035,7 @@
             <w:rPr>
               <w:noProof/>
             </w:rPr>
-            <w:t>October 9, 2019</w:t>
+            <w:t>November 13, 2017</w:t>
           </w:r>
           <w:r>
             <w:fldChar w:fldCharType="end"/>
@@ -7856,7 +7920,7 @@
       </w:pPr>
     </w:pPrDefault>
   </w:docDefaults>
-  <w:latentStyles w:defLockedState="0" w:defUIPriority="99" w:defSemiHidden="0" w:defUnhideWhenUsed="0" w:defQFormat="0" w:count="376">
+  <w:latentStyles w:defLockedState="0" w:defUIPriority="99" w:defSemiHidden="0" w:defUnhideWhenUsed="0" w:defQFormat="0" w:count="375">
     <w:lsdException w:name="Normal" w:uiPriority="0" w:qFormat="1"/>
     <w:lsdException w:name="heading 1" w:uiPriority="9" w:qFormat="1"/>
     <w:lsdException w:name="heading 2" w:semiHidden="1" w:uiPriority="9" w:unhideWhenUsed="1" w:qFormat="1"/>
@@ -8229,7 +8293,6 @@
     <w:lsdException w:name="Smart Hyperlink" w:semiHidden="1" w:unhideWhenUsed="1"/>
     <w:lsdException w:name="Hashtag" w:semiHidden="1" w:unhideWhenUsed="1"/>
     <w:lsdException w:name="Unresolved Mention" w:semiHidden="1" w:unhideWhenUsed="1"/>
-    <w:lsdException w:name="Smart Link" w:semiHidden="1" w:unhideWhenUsed="1"/>
   </w:latentStyles>
   <w:style w:type="paragraph" w:default="1" w:styleId="Normal">
     <w:name w:val="Normal"/>
@@ -8336,7 +8399,6 @@
   <w:style w:type="character" w:default="1" w:styleId="DefaultParagraphFont">
     <w:name w:val="Default Paragraph Font"/>
     <w:uiPriority w:val="1"/>
-    <w:semiHidden/>
     <w:unhideWhenUsed/>
   </w:style>
   <w:style w:type="table" w:default="1" w:styleId="TableNormal">
@@ -9587,7 +9649,7 @@
 </file>
 
 <file path=customXml/itemProps1.xml><?xml version="1.0" encoding="utf-8"?>
-<ds:datastoreItem xmlns:ds="http://schemas.openxmlformats.org/officeDocument/2006/customXml" ds:itemID="{7C193CDE-CB15-4621-9244-10E9C2870BFB}">
+<ds:datastoreItem xmlns:ds="http://schemas.openxmlformats.org/officeDocument/2006/customXml" ds:itemID="{3D11DECF-FE9D-45D2-B85D-159B8607ADB6}">
   <ds:schemaRefs>
     <ds:schemaRef ds:uri="http://schemas.openxmlformats.org/officeDocument/2006/bibliography"/>
   </ds:schemaRefs>

</xml_diff>